<commit_message>
updating tasks and mom's
</commit_message>
<xml_diff>
--- a/MoM's/MOM- 12 Feb 2024.docx
+++ b/MoM's/MOM- 12 Feb 2024.docx
@@ -14,21 +14,7 @@
           <w:sz w:val="32"/>
           <w:szCs w:val="32"/>
         </w:rPr>
-        <w:t>Date:</w:t>
-      </w:r>
-      <w:r>
-        <w:rPr>
-          <w:sz w:val="32"/>
-          <w:szCs w:val="32"/>
-        </w:rPr>
-        <w:t>12</w:t>
-      </w:r>
-      <w:r>
-        <w:rPr>
-          <w:sz w:val="32"/>
-          <w:szCs w:val="32"/>
-        </w:rPr>
-        <w:t>-Feb-2024</w:t>
+        <w:t>Date:12-Feb-2024</w:t>
       </w:r>
     </w:p>
     <w:p>
@@ -57,16 +43,7 @@
     <w:p>
       <w:bookmarkStart w:id="0" w:name="_Hlk157442635"/>
       <w:r>
-        <w:t xml:space="preserve">From hour </w:t>
-      </w:r>
-      <w:r>
-        <w:t>10</w:t>
-      </w:r>
-      <w:r>
-        <w:t xml:space="preserve">am to </w:t>
-      </w:r>
-      <w:r>
-        <w:t>12:30</w:t>
+        <w:t>From hour 10am to 12:30</w:t>
       </w:r>
     </w:p>
     <w:p>
@@ -92,7 +69,10 @@
     </w:p>
     <w:p>
       <w:r>
-        <w:t xml:space="preserve">Tic tac toe mini project was to be presented to the board with program documentation </w:t>
+        <w:t>Linux project was presented</w:t>
+      </w:r>
+      <w:r>
+        <w:t xml:space="preserve"> mini project was to be presented to the board with program documentation </w:t>
       </w:r>
       <w:bookmarkEnd w:id="0"/>
     </w:p>

</xml_diff>